<commit_message>
feat: :memo: añadida documentacion y presentacion
</commit_message>
<xml_diff>
--- a/Referencias/Documentacion en sucio.docx
+++ b/Referencias/Documentacion en sucio.docx
@@ -76,13 +76,35 @@
         </w:rPr>
         <w:t xml:space="preserve"> </w:t>
       </w:r>
+      <w:r>
+        <w:rPr>
+          <w:b/>
+          <w:bCs/>
+        </w:rPr>
+        <w:t>OpenCV + Albumentations</w:t>
+      </w:r>
+    </w:p>
+    <w:p>
+      <w:pPr>
+        <w:rPr>
+          <w:b/>
+          <w:bCs/>
+        </w:rPr>
+      </w:pPr>
+      <w:r>
+        <w:rPr>
+          <w:b/>
+          <w:bCs/>
+        </w:rPr>
+        <w:t xml:space="preserve">Al usar </w:t>
+      </w:r>
       <w:proofErr w:type="spellStart"/>
       <w:r>
         <w:rPr>
           <w:b/>
           <w:bCs/>
         </w:rPr>
-        <w:t>OpenCV</w:t>
+        <w:t>Albumentations.ReplayCompose</w:t>
       </w:r>
       <w:proofErr w:type="spellEnd"/>
       <w:r>
@@ -90,7 +112,541 @@
           <w:b/>
           <w:bCs/>
         </w:rPr>
-        <w:t xml:space="preserve"> + </w:t>
+        <w:t>, se generan aumentaciones aleatorias basadas en un conjunto de técnicas predefinidas. En tu script, especificaste un conjunto de transformaciones posibles, pero no se aplican todas a cada vídeo, sino que se elige aleatoriamente en cada ejecución de aumento.</w:t>
+      </w:r>
+    </w:p>
+    <w:p>
+      <w:pPr>
+        <w:rPr>
+          <w:b/>
+          <w:bCs/>
+        </w:rPr>
+      </w:pPr>
+      <w:r>
+        <w:rPr>
+          <w:b/>
+          <w:bCs/>
+        </w:rPr>
+        <w:pict w14:anchorId="35A8ED24">
+          <v:rect id="_x0000_i1025" style="width:0;height:1.5pt" o:hralign="center" o:hrstd="t" o:hr="t" fillcolor="#a0a0a0" stroked="f"/>
+        </w:pict>
+      </w:r>
+    </w:p>
+    <w:p>
+      <w:pPr>
+        <w:rPr>
+          <w:b/>
+          <w:bCs/>
+        </w:rPr>
+      </w:pPr>
+      <w:r>
+        <w:rPr>
+          <w:rFonts w:ascii="Segoe UI Emoji" w:hAnsi="Segoe UI Emoji" w:cs="Segoe UI Emoji"/>
+          <w:b/>
+          <w:bCs/>
+        </w:rPr>
+        <w:t>🎨</w:t>
+      </w:r>
+      <w:r>
+        <w:rPr>
+          <w:b/>
+          <w:bCs/>
+        </w:rPr>
+        <w:t xml:space="preserve"> Técnicas que definiste (las posibles en tu código)</w:t>
+      </w:r>
+    </w:p>
+    <w:p>
+      <w:pPr>
+        <w:rPr>
+          <w:b/>
+          <w:bCs/>
+        </w:rPr>
+      </w:pPr>
+      <w:r>
+        <w:rPr>
+          <w:b/>
+          <w:bCs/>
+        </w:rPr>
+        <w:t>Estas son las 7 transformaciones que el sistema puede aplicar, en distintas combinaciones:</w:t>
+      </w:r>
+    </w:p>
+    <w:tbl>
+      <w:tblPr>
+        <w:tblW w:w="0" w:type="auto"/>
+        <w:tblCellSpacing w:w="15" w:type="dxa"/>
+        <w:tblCellMar>
+          <w:top w:w="15" w:type="dxa"/>
+          <w:left w:w="15" w:type="dxa"/>
+          <w:bottom w:w="15" w:type="dxa"/>
+          <w:right w:w="15" w:type="dxa"/>
+        </w:tblCellMar>
+        <w:tblLook w:val="04A0" w:firstRow="1" w:lastRow="0" w:firstColumn="1" w:lastColumn="0" w:noHBand="0" w:noVBand="1"/>
+      </w:tblPr>
+      <w:tblGrid>
+        <w:gridCol w:w="3108"/>
+        <w:gridCol w:w="5780"/>
+      </w:tblGrid>
+      <w:tr>
+        <w:trPr>
+          <w:tblHeader/>
+          <w:tblCellSpacing w:w="15" w:type="dxa"/>
+        </w:trPr>
+        <w:tc>
+          <w:tcPr>
+            <w:tcW w:w="0" w:type="auto"/>
+            <w:vAlign w:val="center"/>
+            <w:hideMark/>
+          </w:tcPr>
+          <w:p>
+            <w:pPr>
+              <w:rPr>
+                <w:b/>
+                <w:bCs/>
+              </w:rPr>
+            </w:pPr>
+            <w:r>
+              <w:rPr>
+                <w:b/>
+                <w:bCs/>
+              </w:rPr>
+              <w:t>Técnica</w:t>
+            </w:r>
+          </w:p>
+        </w:tc>
+        <w:tc>
+          <w:tcPr>
+            <w:tcW w:w="0" w:type="auto"/>
+            <w:vAlign w:val="center"/>
+            <w:hideMark/>
+          </w:tcPr>
+          <w:p>
+            <w:pPr>
+              <w:rPr>
+                <w:b/>
+                <w:bCs/>
+              </w:rPr>
+            </w:pPr>
+            <w:r>
+              <w:rPr>
+                <w:b/>
+                <w:bCs/>
+              </w:rPr>
+              <w:t>Descripción</w:t>
+            </w:r>
+          </w:p>
+        </w:tc>
+      </w:tr>
+      <w:tr>
+        <w:trPr>
+          <w:tblCellSpacing w:w="15" w:type="dxa"/>
+        </w:trPr>
+        <w:tc>
+          <w:tcPr>
+            <w:tcW w:w="0" w:type="auto"/>
+            <w:vAlign w:val="center"/>
+            <w:hideMark/>
+          </w:tcPr>
+          <w:p>
+            <w:pPr>
+              <w:rPr>
+                <w:b/>
+                <w:bCs/>
+              </w:rPr>
+            </w:pPr>
+            <w:proofErr w:type="spellStart"/>
+            <w:r>
+              <w:rPr>
+                <w:b/>
+                <w:bCs/>
+              </w:rPr>
+              <w:t>HorizontalFlip</w:t>
+            </w:r>
+            <w:proofErr w:type="spellEnd"/>
+          </w:p>
+        </w:tc>
+        <w:tc>
+          <w:tcPr>
+            <w:tcW w:w="0" w:type="auto"/>
+            <w:vAlign w:val="center"/>
+            <w:hideMark/>
+          </w:tcPr>
+          <w:p>
+            <w:pPr>
+              <w:rPr>
+                <w:b/>
+                <w:bCs/>
+              </w:rPr>
+            </w:pPr>
+            <w:r>
+              <w:rPr>
+                <w:b/>
+                <w:bCs/>
+              </w:rPr>
+              <w:t>Invierte la imagen horizontalmente (como un espejo).</w:t>
+            </w:r>
+          </w:p>
+        </w:tc>
+      </w:tr>
+      <w:tr>
+        <w:trPr>
+          <w:tblCellSpacing w:w="15" w:type="dxa"/>
+        </w:trPr>
+        <w:tc>
+          <w:tcPr>
+            <w:tcW w:w="0" w:type="auto"/>
+            <w:vAlign w:val="center"/>
+            <w:hideMark/>
+          </w:tcPr>
+          <w:p>
+            <w:pPr>
+              <w:rPr>
+                <w:b/>
+                <w:bCs/>
+              </w:rPr>
+            </w:pPr>
+            <w:proofErr w:type="spellStart"/>
+            <w:r>
+              <w:rPr>
+                <w:b/>
+                <w:bCs/>
+              </w:rPr>
+              <w:t>RandomBrightnessContrast</w:t>
+            </w:r>
+            <w:proofErr w:type="spellEnd"/>
+          </w:p>
+        </w:tc>
+        <w:tc>
+          <w:tcPr>
+            <w:tcW w:w="0" w:type="auto"/>
+            <w:vAlign w:val="center"/>
+            <w:hideMark/>
+          </w:tcPr>
+          <w:p>
+            <w:pPr>
+              <w:rPr>
+                <w:b/>
+                <w:bCs/>
+              </w:rPr>
+            </w:pPr>
+            <w:r>
+              <w:rPr>
+                <w:b/>
+                <w:bCs/>
+              </w:rPr>
+              <w:t>Ajusta brillo y contraste de forma aleatoria.</w:t>
+            </w:r>
+          </w:p>
+        </w:tc>
+      </w:tr>
+      <w:tr>
+        <w:trPr>
+          <w:tblCellSpacing w:w="15" w:type="dxa"/>
+        </w:trPr>
+        <w:tc>
+          <w:tcPr>
+            <w:tcW w:w="0" w:type="auto"/>
+            <w:vAlign w:val="center"/>
+            <w:hideMark/>
+          </w:tcPr>
+          <w:p>
+            <w:pPr>
+              <w:rPr>
+                <w:b/>
+                <w:bCs/>
+              </w:rPr>
+            </w:pPr>
+            <w:proofErr w:type="spellStart"/>
+            <w:r>
+              <w:rPr>
+                <w:b/>
+                <w:bCs/>
+              </w:rPr>
+              <w:t>ShiftScaleRotate</w:t>
+            </w:r>
+            <w:proofErr w:type="spellEnd"/>
+          </w:p>
+        </w:tc>
+        <w:tc>
+          <w:tcPr>
+            <w:tcW w:w="0" w:type="auto"/>
+            <w:vAlign w:val="center"/>
+            <w:hideMark/>
+          </w:tcPr>
+          <w:p>
+            <w:pPr>
+              <w:rPr>
+                <w:b/>
+                <w:bCs/>
+              </w:rPr>
+            </w:pPr>
+            <w:r>
+              <w:rPr>
+                <w:b/>
+                <w:bCs/>
+              </w:rPr>
+              <w:t>Desplaza, escala y rota la imagen levemente.</w:t>
+            </w:r>
+          </w:p>
+        </w:tc>
+      </w:tr>
+      <w:tr>
+        <w:trPr>
+          <w:tblCellSpacing w:w="15" w:type="dxa"/>
+        </w:trPr>
+        <w:tc>
+          <w:tcPr>
+            <w:tcW w:w="0" w:type="auto"/>
+            <w:vAlign w:val="center"/>
+            <w:hideMark/>
+          </w:tcPr>
+          <w:p>
+            <w:pPr>
+              <w:rPr>
+                <w:b/>
+                <w:bCs/>
+              </w:rPr>
+            </w:pPr>
+            <w:proofErr w:type="spellStart"/>
+            <w:r>
+              <w:rPr>
+                <w:b/>
+                <w:bCs/>
+              </w:rPr>
+              <w:t>GaussianBlur</w:t>
+            </w:r>
+            <w:proofErr w:type="spellEnd"/>
+          </w:p>
+        </w:tc>
+        <w:tc>
+          <w:tcPr>
+            <w:tcW w:w="0" w:type="auto"/>
+            <w:vAlign w:val="center"/>
+            <w:hideMark/>
+          </w:tcPr>
+          <w:p>
+            <w:pPr>
+              <w:rPr>
+                <w:b/>
+                <w:bCs/>
+              </w:rPr>
+            </w:pPr>
+            <w:r>
+              <w:rPr>
+                <w:b/>
+                <w:bCs/>
+              </w:rPr>
+              <w:t>Aplica desenfoque gaussiano.</w:t>
+            </w:r>
+          </w:p>
+        </w:tc>
+      </w:tr>
+      <w:tr>
+        <w:trPr>
+          <w:tblCellSpacing w:w="15" w:type="dxa"/>
+        </w:trPr>
+        <w:tc>
+          <w:tcPr>
+            <w:tcW w:w="0" w:type="auto"/>
+            <w:vAlign w:val="center"/>
+            <w:hideMark/>
+          </w:tcPr>
+          <w:p>
+            <w:pPr>
+              <w:rPr>
+                <w:b/>
+                <w:bCs/>
+              </w:rPr>
+            </w:pPr>
+            <w:proofErr w:type="spellStart"/>
+            <w:r>
+              <w:rPr>
+                <w:b/>
+                <w:bCs/>
+              </w:rPr>
+              <w:t>MotionBlur</w:t>
+            </w:r>
+            <w:proofErr w:type="spellEnd"/>
+          </w:p>
+        </w:tc>
+        <w:tc>
+          <w:tcPr>
+            <w:tcW w:w="0" w:type="auto"/>
+            <w:vAlign w:val="center"/>
+            <w:hideMark/>
+          </w:tcPr>
+          <w:p>
+            <w:pPr>
+              <w:rPr>
+                <w:b/>
+                <w:bCs/>
+              </w:rPr>
+            </w:pPr>
+            <w:r>
+              <w:rPr>
+                <w:b/>
+                <w:bCs/>
+              </w:rPr>
+              <w:t>Simula desenfoque por movimiento.</w:t>
+            </w:r>
+          </w:p>
+        </w:tc>
+      </w:tr>
+      <w:tr>
+        <w:trPr>
+          <w:tblCellSpacing w:w="15" w:type="dxa"/>
+        </w:trPr>
+        <w:tc>
+          <w:tcPr>
+            <w:tcW w:w="0" w:type="auto"/>
+            <w:vAlign w:val="center"/>
+            <w:hideMark/>
+          </w:tcPr>
+          <w:p>
+            <w:pPr>
+              <w:rPr>
+                <w:b/>
+                <w:bCs/>
+              </w:rPr>
+            </w:pPr>
+            <w:proofErr w:type="spellStart"/>
+            <w:r>
+              <w:rPr>
+                <w:b/>
+                <w:bCs/>
+              </w:rPr>
+              <w:t>RandomGamma</w:t>
+            </w:r>
+            <w:proofErr w:type="spellEnd"/>
+          </w:p>
+        </w:tc>
+        <w:tc>
+          <w:tcPr>
+            <w:tcW w:w="0" w:type="auto"/>
+            <w:vAlign w:val="center"/>
+            <w:hideMark/>
+          </w:tcPr>
+          <w:p>
+            <w:pPr>
+              <w:rPr>
+                <w:b/>
+                <w:bCs/>
+              </w:rPr>
+            </w:pPr>
+            <w:r>
+              <w:rPr>
+                <w:b/>
+                <w:bCs/>
+              </w:rPr>
+              <w:t>Ajusta la corrección gamma (afecta brillo general).</w:t>
+            </w:r>
+          </w:p>
+        </w:tc>
+      </w:tr>
+      <w:tr>
+        <w:trPr>
+          <w:tblCellSpacing w:w="15" w:type="dxa"/>
+        </w:trPr>
+        <w:tc>
+          <w:tcPr>
+            <w:tcW w:w="0" w:type="auto"/>
+            <w:vAlign w:val="center"/>
+            <w:hideMark/>
+          </w:tcPr>
+          <w:p>
+            <w:pPr>
+              <w:rPr>
+                <w:b/>
+                <w:bCs/>
+              </w:rPr>
+            </w:pPr>
+            <w:proofErr w:type="spellStart"/>
+            <w:r>
+              <w:rPr>
+                <w:b/>
+                <w:bCs/>
+              </w:rPr>
+              <w:t>ImageCompression</w:t>
+            </w:r>
+            <w:proofErr w:type="spellEnd"/>
+          </w:p>
+        </w:tc>
+        <w:tc>
+          <w:tcPr>
+            <w:tcW w:w="0" w:type="auto"/>
+            <w:vAlign w:val="center"/>
+            <w:hideMark/>
+          </w:tcPr>
+          <w:p>
+            <w:pPr>
+              <w:rPr>
+                <w:b/>
+                <w:bCs/>
+              </w:rPr>
+            </w:pPr>
+            <w:r>
+              <w:rPr>
+                <w:b/>
+                <w:bCs/>
+              </w:rPr>
+              <w:t>Reduce calidad de compresión JPEG (simula pérdida).</w:t>
+            </w:r>
+          </w:p>
+        </w:tc>
+      </w:tr>
+    </w:tbl>
+    <w:p>
+      <w:pPr>
+        <w:rPr>
+          <w:b/>
+          <w:bCs/>
+        </w:rPr>
+      </w:pPr>
+      <w:r>
+        <w:rPr>
+          <w:b/>
+          <w:bCs/>
+        </w:rPr>
+        <w:pict w14:anchorId="2C9E4EC7">
+          <v:rect id="_x0000_i1026" style="width:0;height:1.5pt" o:hralign="center" o:hrstd="t" o:hr="t" fillcolor="#a0a0a0" stroked="f"/>
+        </w:pict>
+      </w:r>
+    </w:p>
+    <w:p>
+      <w:pPr>
+        <w:rPr>
+          <w:b/>
+          <w:bCs/>
+        </w:rPr>
+      </w:pPr>
+      <w:r>
+        <w:rPr>
+          <w:rFonts w:ascii="Segoe UI Emoji" w:hAnsi="Segoe UI Emoji" w:cs="Segoe UI Emoji"/>
+          <w:b/>
+          <w:bCs/>
+        </w:rPr>
+        <w:t>💡</w:t>
+      </w:r>
+      <w:r>
+        <w:rPr>
+          <w:b/>
+          <w:bCs/>
+        </w:rPr>
+        <w:t xml:space="preserve"> ¿Qué combinación se usó en cada vídeo?</w:t>
+      </w:r>
+    </w:p>
+    <w:p>
+      <w:pPr>
+        <w:rPr>
+          <w:b/>
+          <w:bCs/>
+        </w:rPr>
+      </w:pPr>
+      <w:r>
+        <w:rPr>
+          <w:b/>
+          <w:bCs/>
+        </w:rPr>
+        <w:t xml:space="preserve">Como usaste </w:t>
       </w:r>
       <w:proofErr w:type="spellStart"/>
       <w:r>
@@ -98,15 +654,65 @@
           <w:b/>
           <w:bCs/>
         </w:rPr>
-        <w:t>Albumentations</w:t>
+        <w:t>ReplayCompose</w:t>
       </w:r>
       <w:proofErr w:type="spellEnd"/>
-    </w:p>
-    <w:p>
-      <w:pPr>
-        <w:rPr>
-          <w:b/>
-          <w:bCs/>
+      <w:r>
+        <w:rPr>
+          <w:b/>
+          <w:bCs/>
+        </w:rPr>
+        <w:t>, el sistema guardó internamente qué transformaciones se aplicaron a cada vídeo.</w:t>
+      </w:r>
+    </w:p>
+    <w:p>
+      <w:pPr>
+        <w:rPr>
+          <w:b/>
+          <w:bCs/>
+          <w:lang w:val="en-GB"/>
+        </w:rPr>
+      </w:pPr>
+      <w:r>
+        <w:rPr>
+          <w:b/>
+          <w:bCs/>
+        </w:rPr>
+        <w:t xml:space="preserve">Pero: no lo estás guardando tú explícitamente. Por eso, aunque hayas creado 500 vídeos aumentados, ahora mismo no puedes saber exactamente qué combinación se usó en cada uno... </w:t>
+      </w:r>
+      <w:r>
+        <w:rPr>
+          <w:rFonts w:ascii="Segoe UI Emoji" w:hAnsi="Segoe UI Emoji" w:cs="Segoe UI Emoji"/>
+          <w:b/>
+          <w:bCs/>
+        </w:rPr>
+        <w:t>🧠</w:t>
+      </w:r>
+    </w:p>
+    <w:p>
+      <w:pPr>
+        <w:rPr>
+          <w:b/>
+          <w:bCs/>
+          <w:lang w:val="en-GB"/>
+        </w:rPr>
+      </w:pPr>
+    </w:p>
+    <w:p>
+      <w:pPr>
+        <w:rPr>
+          <w:b/>
+          <w:bCs/>
+          <w:lang w:val="en-GB"/>
+        </w:rPr>
+      </w:pPr>
+    </w:p>
+    <w:p>
+      <w:pPr>
+        <w:rPr>
+          <w:b/>
+          <w:bCs/>
+          <w:lang w:val="en-GB"/>
         </w:rPr>
       </w:pPr>
     </w:p>
@@ -448,7 +1054,6 @@
         </w:numPr>
       </w:pPr>
       <w:r>
-        <w:lastRenderedPageBreak/>
         <w:t>Se alcanzaron tasas de verdaderos positivos y negativos del 91% y 87% respectivamente.</w:t>
       </w:r>
     </w:p>
@@ -497,6 +1102,7 @@
         </w:numPr>
       </w:pPr>
       <w:r>
+        <w:lastRenderedPageBreak/>
         <w:t>Recomiendan ampliar este enfoque a otros idiomas poco representados.</w:t>
       </w:r>
     </w:p>
@@ -516,9 +1122,13 @@
         <w:rPr>
           <w:b/>
           <w:bCs/>
-        </w:rPr>
-      </w:pPr>
-      <w:r>
+          <w:lang w:val="en-GB"/>
+        </w:rPr>
+      </w:pPr>
+      <w:r>
+        <w:rPr>
+          <w:lang w:val="en-GB"/>
+        </w:rPr>
         <w:br/>
       </w:r>
       <w:r>
@@ -533,120 +1143,27 @@
         <w:rPr>
           <w:b/>
           <w:bCs/>
-        </w:rPr>
-        <w:t xml:space="preserve"> Estudio 2: "</w:t>
+          <w:lang w:val="en-GB"/>
+        </w:rPr>
+        <w:t xml:space="preserve"> </w:t>
       </w:r>
       <w:proofErr w:type="spellStart"/>
       <w:r>
         <w:rPr>
           <w:b/>
           <w:bCs/>
-        </w:rPr>
-        <w:t>Integrating</w:t>
+          <w:lang w:val="en-GB"/>
+        </w:rPr>
+        <w:t>Estudio</w:t>
       </w:r>
       <w:proofErr w:type="spellEnd"/>
       <w:r>
         <w:rPr>
           <w:b/>
           <w:bCs/>
-        </w:rPr>
-        <w:t xml:space="preserve"> </w:t>
-      </w:r>
-      <w:proofErr w:type="spellStart"/>
-      <w:r>
-        <w:rPr>
-          <w:b/>
-          <w:bCs/>
-        </w:rPr>
-        <w:t>Persian</w:t>
-      </w:r>
-      <w:proofErr w:type="spellEnd"/>
-      <w:r>
-        <w:rPr>
-          <w:b/>
-          <w:bCs/>
-        </w:rPr>
-        <w:t xml:space="preserve"> </w:t>
-      </w:r>
-      <w:proofErr w:type="spellStart"/>
-      <w:r>
-        <w:rPr>
-          <w:b/>
-          <w:bCs/>
-        </w:rPr>
-        <w:t>Lip</w:t>
-      </w:r>
-      <w:proofErr w:type="spellEnd"/>
-      <w:r>
-        <w:rPr>
-          <w:b/>
-          <w:bCs/>
-        </w:rPr>
-        <w:t xml:space="preserve"> Reading in </w:t>
-      </w:r>
-      <w:proofErr w:type="spellStart"/>
-      <w:r>
-        <w:rPr>
-          <w:b/>
-          <w:bCs/>
-        </w:rPr>
-        <w:t>Surena</w:t>
-      </w:r>
-      <w:proofErr w:type="spellEnd"/>
-      <w:r>
-        <w:rPr>
-          <w:b/>
-          <w:bCs/>
-        </w:rPr>
-        <w:t xml:space="preserve">-V </w:t>
-      </w:r>
-      <w:proofErr w:type="spellStart"/>
-      <w:r>
-        <w:rPr>
-          <w:b/>
-          <w:bCs/>
-        </w:rPr>
-        <w:t>Humanoid</w:t>
-      </w:r>
-      <w:proofErr w:type="spellEnd"/>
-      <w:r>
-        <w:rPr>
-          <w:b/>
-          <w:bCs/>
-        </w:rPr>
-        <w:t xml:space="preserve"> Robot </w:t>
-      </w:r>
-      <w:proofErr w:type="spellStart"/>
-      <w:r>
-        <w:rPr>
-          <w:b/>
-          <w:bCs/>
-        </w:rPr>
-        <w:t>for</w:t>
-      </w:r>
-      <w:proofErr w:type="spellEnd"/>
-      <w:r>
-        <w:rPr>
-          <w:b/>
-          <w:bCs/>
-        </w:rPr>
-        <w:t xml:space="preserve"> Human-Robot </w:t>
-      </w:r>
-      <w:proofErr w:type="spellStart"/>
-      <w:r>
-        <w:rPr>
-          <w:b/>
-          <w:bCs/>
-        </w:rPr>
-        <w:t>Interaction</w:t>
-      </w:r>
-      <w:proofErr w:type="spellEnd"/>
-      <w:r>
-        <w:rPr>
-          <w:b/>
-          <w:bCs/>
-        </w:rPr>
-        <w:t>"</w:t>
+          <w:lang w:val="en-GB"/>
+        </w:rPr>
+        <w:t xml:space="preserve"> 2: "Integrating Persian Lip Reading in Surena-V Humanoid Robot for Human-Robot Interaction"</w:t>
       </w:r>
     </w:p>
     <w:p>
@@ -962,7 +1479,6 @@
           <w:b/>
           <w:bCs/>
         </w:rPr>
-        <w:lastRenderedPageBreak/>
         <w:t>LSTM</w:t>
       </w:r>
       <w:r>
@@ -1031,6 +1547,7 @@
         </w:numPr>
       </w:pPr>
       <w:r>
+        <w:lastRenderedPageBreak/>
         <w:t xml:space="preserve">El robot fue capaz de </w:t>
       </w:r>
       <w:r>
@@ -1151,6 +1668,50 @@
       <w:proofErr w:type="spellEnd"/>
       <w:r>
         <w:t xml:space="preserve"> para mejorar la generalización.</w:t>
+      </w:r>
+    </w:p>
+    <w:p>
+      <w:r>
+        <w:t xml:space="preserve">Problemas </w:t>
+      </w:r>
+    </w:p>
+    <w:p>
+      <w:r>
+        <w:drawing>
+          <wp:inline distT="0" distB="0" distL="0" distR="0" wp14:anchorId="4C3324F9" wp14:editId="640929AF">
+            <wp:extent cx="2199736" cy="1215943"/>
+            <wp:effectExtent l="0" t="0" r="0" b="3810"/>
+            <wp:docPr id="239196364" name="Picture 1" descr="A green light on a person's face&#10;&#10;AI-generated content may be incorrect."/>
+            <wp:cNvGraphicFramePr>
+              <a:graphicFrameLocks xmlns:a="http://schemas.openxmlformats.org/drawingml/2006/main" noChangeAspect="1"/>
+            </wp:cNvGraphicFramePr>
+            <a:graphic xmlns:a="http://schemas.openxmlformats.org/drawingml/2006/main">
+              <a:graphicData uri="http://schemas.openxmlformats.org/drawingml/2006/picture">
+                <pic:pic xmlns:pic="http://schemas.openxmlformats.org/drawingml/2006/picture">
+                  <pic:nvPicPr>
+                    <pic:cNvPr id="239196364" name="Picture 1" descr="A green light on a person's face&#10;&#10;AI-generated content may be incorrect."/>
+                    <pic:cNvPicPr/>
+                  </pic:nvPicPr>
+                  <pic:blipFill>
+                    <a:blip r:embed="rId5"/>
+                    <a:stretch>
+                      <a:fillRect/>
+                    </a:stretch>
+                  </pic:blipFill>
+                  <pic:spPr>
+                    <a:xfrm>
+                      <a:off x="0" y="0"/>
+                      <a:ext cx="2206286" cy="1219564"/>
+                    </a:xfrm>
+                    <a:prstGeom prst="rect">
+                      <a:avLst/>
+                    </a:prstGeom>
+                  </pic:spPr>
+                </pic:pic>
+              </a:graphicData>
+            </a:graphic>
+          </wp:inline>
+        </w:drawing>
       </w:r>
     </w:p>
     <w:p/>
@@ -2961,6 +3522,7 @@
   <w:style w:type="character" w:default="1" w:styleId="DefaultParagraphFont">
     <w:name w:val="Default Paragraph Font"/>
     <w:uiPriority w:val="1"/>
+    <w:semiHidden/>
     <w:unhideWhenUsed/>
   </w:style>
   <w:style w:type="table" w:default="1" w:styleId="TableNormal">

</xml_diff>